<commit_message>
Added lab 1 and 2
</commit_message>
<xml_diff>
--- a/Lab3/Lab3.docx
+++ b/Lab3/Lab3.docx
@@ -332,13 +332,6 @@
           <w:sz w:val="24"/>
         </w:rPr>
       </w:pPr>
-      <w:r>
-        <w:rPr>
-          <w:rFonts w:ascii="Times New Roman" w:eastAsia="Times New Roman" w:hAnsi="Times New Roman" w:cs="Times New Roman"/>
-          <w:sz w:val="24"/>
-        </w:rPr>
-        <w:t>4</w:t>
-      </w:r>
     </w:p>
     <w:p>
       <w:pPr>
@@ -1441,40 +1434,31 @@
         </w:rPr>
         <w:t>Но возникают ситуации, когда их работа требует синхронизации (из-за разницы во времени выполнения команд).</w:t>
       </w:r>
-    </w:p>
-    <w:p>
-      <w:pPr>
-        <w:spacing w:line="259" w:lineRule="auto"/>
-        <w:ind w:firstLine="720"/>
-        <w:contextualSpacing/>
-        <w:mirrorIndents/>
-        <w:jc w:val="both"/>
+      <w:bookmarkStart w:id="4" w:name="page11"/>
+      <w:bookmarkEnd w:id="4"/>
+      <w:r>
         <w:rPr>
           <w:rFonts w:ascii="Times New Roman" w:hAnsi="Times New Roman" w:cs="Times New Roman"/>
           <w:color w:val="000000"/>
           <w:sz w:val="28"/>
           <w:szCs w:val="28"/>
         </w:rPr>
-      </w:pPr>
-    </w:p>
-    <w:p>
-      <w:pPr>
-        <w:numPr>
-          <w:ilvl w:val="0"/>
-          <w:numId w:val="29"/>
-        </w:numPr>
-        <w:spacing w:line="259" w:lineRule="auto"/>
-        <w:contextualSpacing/>
-        <w:mirrorIndents/>
-        <w:jc w:val="center"/>
+        <w:br w:type="page"/>
+      </w:r>
+    </w:p>
+    <w:p>
+      <w:pPr>
+        <w:spacing w:line="259" w:lineRule="auto"/>
+        <w:ind w:firstLine="720"/>
+        <w:contextualSpacing/>
+        <w:mirrorIndents/>
+        <w:jc w:val="both"/>
         <w:rPr>
           <w:rFonts w:ascii="Times New Roman" w:eastAsia="Times New Roman" w:hAnsi="Times New Roman" w:cs="Times New Roman"/>
           <w:b/>
           <w:sz w:val="32"/>
         </w:rPr>
       </w:pPr>
-      <w:bookmarkStart w:id="4" w:name="page11"/>
-      <w:bookmarkEnd w:id="4"/>
       <w:r>
         <w:rPr>
           <w:rFonts w:ascii="Times New Roman" w:eastAsia="Times New Roman" w:hAnsi="Times New Roman" w:cs="Times New Roman"/>
@@ -1685,6 +1669,7 @@
         <w:rPr>
           <w:rFonts w:ascii="Times New Roman" w:eastAsia="Times New Roman" w:hAnsi="Times New Roman" w:cs="Times New Roman"/>
           <w:b/>
+          <w:noProof/>
           <w:sz w:val="28"/>
         </w:rPr>
         <w:drawing>
@@ -1793,6 +1778,7 @@
       <w:r>
         <w:rPr>
           <w:rFonts w:ascii="Times New Roman" w:eastAsia="Times New Roman" w:hAnsi="Times New Roman" w:cs="Times New Roman"/>
+          <w:noProof/>
           <w:sz w:val="28"/>
         </w:rPr>
         <w:drawing>
@@ -1893,6 +1879,7 @@
       <w:r>
         <w:rPr>
           <w:rFonts w:ascii="Times New Roman" w:eastAsia="Times New Roman" w:hAnsi="Times New Roman" w:cs="Times New Roman"/>
+          <w:noProof/>
           <w:sz w:val="28"/>
         </w:rPr>
         <w:drawing>
@@ -2121,27 +2108,7 @@
                     <w:rFonts w:ascii="Cambria Math" w:eastAsia="Times New Roman" w:hAnsi="Cambria Math" w:cs="Times New Roman"/>
                     <w:sz w:val="27"/>
                   </w:rPr>
-                  <m:t>x</m:t>
-                </m:r>
-                <m:r>
-                  <m:rPr>
-                    <m:sty m:val="p"/>
-                  </m:rPr>
-                  <w:rPr>
-                    <w:rFonts w:ascii="Cambria Math" w:eastAsia="Times New Roman" w:hAnsi="Cambria Math" w:cs="Times New Roman"/>
-                    <w:sz w:val="27"/>
-                  </w:rPr>
-                  <m:t>*</m:t>
-                </m:r>
-                <m:r>
-                  <m:rPr>
-                    <m:sty m:val="p"/>
-                  </m:rPr>
-                  <w:rPr>
-                    <w:rFonts w:ascii="Cambria Math" w:eastAsia="Times New Roman" w:hAnsi="Cambria Math" w:cs="Times New Roman"/>
-                    <w:sz w:val="27"/>
-                  </w:rPr>
-                  <m:t>cos</m:t>
+                  <m:t>x*cos</m:t>
                 </m:r>
               </m:fName>
               <m:e>
@@ -2206,17 +2173,7 @@
             <w:rFonts w:ascii="Cambria Math" w:eastAsia="Times New Roman" w:hAnsi="Cambria Math" w:cs="Times New Roman"/>
             <w:sz w:val="27"/>
           </w:rPr>
-          <m:t>cos</m:t>
-        </m:r>
-        <m:r>
-          <m:rPr>
-            <m:sty m:val="p"/>
-          </m:rPr>
-          <w:rPr>
-            <w:rFonts w:ascii="Cambria Math" w:eastAsia="Times New Roman" w:hAnsi="Cambria Math" w:cs="Times New Roman"/>
-            <w:sz w:val="27"/>
-          </w:rPr>
-          <m:t>⁡</m:t>
+          <m:t>cos⁡</m:t>
         </m:r>
         <m:r>
           <w:rPr>
@@ -2378,6 +2335,7 @@
       <w:r>
         <w:rPr>
           <w:rFonts w:ascii="Times New Roman" w:eastAsia="Times New Roman" w:hAnsi="Times New Roman" w:cs="Times New Roman"/>
+          <w:noProof/>
           <w:sz w:val="27"/>
         </w:rPr>
         <w:drawing>

</xml_diff>